<commit_message>
Updated index.html with a new line
</commit_message>
<xml_diff>
--- a/Git.docx
+++ b/Git.docx
@@ -1065,6 +1065,271 @@
         </w:rPr>
         <w:t xml:space="preserve"> file that describes the repository (recommended for all repositories)</w:t>
       </w:r>
+    </w:p>
+    <w:p>
+      <w:pPr>
+        <w:pStyle w:val="Heading1"/>
+        <w:jc w:val="center"/>
+        <w:rPr>
+          <w:b/>
+          <w:bCs/>
+          <w:color w:val="FF0000"/>
+          <w:u w:val="single"/>
+          <w:lang w:val="en-US"/>
+        </w:rPr>
+      </w:pPr>
+      <w:r>
+        <w:rPr>
+          <w:b/>
+          <w:bCs/>
+          <w:color w:val="FF0000"/>
+          <w:u w:val="single"/>
+          <w:lang w:val="en-US"/>
+        </w:rPr>
+        <w:t>COMMIT</w:t>
+      </w:r>
+    </w:p>
+    <w:p>
+      <w:pPr>
+        <w:pStyle w:val="ListParagraph"/>
+        <w:numPr>
+          <w:ilvl w:val="0"/>
+          <w:numId w:val="11"/>
+        </w:numPr>
+        <w:rPr>
+          <w:lang w:val="en-US"/>
+        </w:rPr>
+      </w:pPr>
+      <w:r>
+        <w:rPr>
+          <w:lang w:val="en-US"/>
+        </w:rPr>
+        <w:t>Adding commits keep track of our progress and changes as we work.</w:t>
+      </w:r>
+    </w:p>
+    <w:p>
+      <w:pPr>
+        <w:pStyle w:val="ListParagraph"/>
+        <w:numPr>
+          <w:ilvl w:val="0"/>
+          <w:numId w:val="11"/>
+        </w:numPr>
+        <w:rPr>
+          <w:lang w:val="en-US"/>
+        </w:rPr>
+      </w:pPr>
+      <w:r>
+        <w:rPr>
+          <w:lang w:val="en-US"/>
+        </w:rPr>
+        <w:t xml:space="preserve">Git considers each commit change point or "save point". </w:t>
+      </w:r>
+    </w:p>
+    <w:p>
+      <w:pPr>
+        <w:pStyle w:val="ListParagraph"/>
+        <w:numPr>
+          <w:ilvl w:val="0"/>
+          <w:numId w:val="11"/>
+        </w:numPr>
+        <w:rPr>
+          <w:lang w:val="en-US"/>
+        </w:rPr>
+      </w:pPr>
+      <w:r>
+        <w:rPr>
+          <w:lang w:val="en-US"/>
+        </w:rPr>
+        <w:t xml:space="preserve">It is a point in the project you can go back to if you find a </w:t>
+      </w:r>
+      <w:r>
+        <w:rPr>
+          <w:lang w:val="en-US"/>
+        </w:rPr>
+        <w:t>bug or</w:t>
+      </w:r>
+      <w:r>
+        <w:rPr>
+          <w:lang w:val="en-US"/>
+        </w:rPr>
+        <w:t xml:space="preserve"> want to make a change.</w:t>
+      </w:r>
+    </w:p>
+    <w:p>
+      <w:pPr>
+        <w:pStyle w:val="ListParagraph"/>
+        <w:numPr>
+          <w:ilvl w:val="0"/>
+          <w:numId w:val="11"/>
+        </w:numPr>
+        <w:rPr>
+          <w:lang w:val="en-US"/>
+        </w:rPr>
+      </w:pPr>
+      <w:r>
+        <w:rPr>
+          <w:lang w:val="en-US"/>
+        </w:rPr>
+        <w:t>When we commit, we should always include a message.</w:t>
+      </w:r>
+      <w:r>
+        <w:rPr>
+          <w:lang w:val="en-US"/>
+        </w:rPr>
+        <w:br/>
+      </w:r>
+      <w:r>
+        <w:rPr>
+          <w:lang w:val="en-US"/>
+        </w:rPr>
+        <w:t>By adding clear messages to each commit, it is easy for yourself (and others) to see what has changed and when.</w:t>
+      </w:r>
+    </w:p>
+    <w:p>
+      <w:pPr>
+        <w:pStyle w:val="ListParagraph"/>
+        <w:numPr>
+          <w:ilvl w:val="0"/>
+          <w:numId w:val="11"/>
+        </w:numPr>
+        <w:rPr>
+          <w:lang w:val="en-US"/>
+        </w:rPr>
+      </w:pPr>
+      <w:r>
+        <w:rPr>
+          <w:lang w:val="en-US"/>
+        </w:rPr>
+        <w:t>It is possible to commit changes directly, skipping the staging environment.</w:t>
+      </w:r>
+    </w:p>
+    <w:p>
+      <w:pPr>
+        <w:pStyle w:val="ListParagraph"/>
+        <w:numPr>
+          <w:ilvl w:val="0"/>
+          <w:numId w:val="11"/>
+        </w:numPr>
+        <w:rPr>
+          <w:lang w:val="en-US"/>
+        </w:rPr>
+      </w:pPr>
+      <w:r>
+        <w:rPr>
+          <w:lang w:val="en-US"/>
+        </w:rPr>
+        <w:t>The -a option will automatically stage every changed, already tracked file.</w:t>
+      </w:r>
+    </w:p>
+    <w:p>
+      <w:pPr>
+        <w:pStyle w:val="ListParagraph"/>
+        <w:numPr>
+          <w:ilvl w:val="0"/>
+          <w:numId w:val="11"/>
+        </w:numPr>
+        <w:rPr>
+          <w:lang w:val="en-US"/>
+        </w:rPr>
+      </w:pPr>
+      <w:r>
+        <w:rPr>
+          <w:lang w:val="en-US"/>
+        </w:rPr>
+        <w:t>Short status flags:</w:t>
+      </w:r>
+      <w:r>
+        <w:rPr>
+          <w:lang w:val="en-US"/>
+        </w:rPr>
+        <w:br/>
+        <w:t>-</w:t>
+      </w:r>
+      <w:r>
+        <w:rPr>
+          <w:color w:val="FFC000" w:themeColor="accent4"/>
+          <w:lang w:val="en-US"/>
+        </w:rPr>
+        <w:t>??</w:t>
+      </w:r>
+      <w:r>
+        <w:rPr>
+          <w:lang w:val="en-US"/>
+        </w:rPr>
+        <w:t xml:space="preserve"> - Untracked files</w:t>
+      </w:r>
+      <w:r>
+        <w:rPr>
+          <w:lang w:val="en-US"/>
+        </w:rPr>
+        <w:br/>
+        <w:t>-</w:t>
+      </w:r>
+      <w:r>
+        <w:rPr>
+          <w:color w:val="FFC000" w:themeColor="accent4"/>
+          <w:lang w:val="en-US"/>
+        </w:rPr>
+        <w:t>A</w:t>
+      </w:r>
+      <w:r>
+        <w:rPr>
+          <w:lang w:val="en-US"/>
+        </w:rPr>
+        <w:t xml:space="preserve"> - Files added to stage</w:t>
+      </w:r>
+      <w:r>
+        <w:rPr>
+          <w:lang w:val="en-US"/>
+        </w:rPr>
+        <w:br/>
+        <w:t>-</w:t>
+      </w:r>
+      <w:r>
+        <w:rPr>
+          <w:color w:val="FFC000" w:themeColor="accent4"/>
+          <w:lang w:val="en-US"/>
+        </w:rPr>
+        <w:t>M</w:t>
+      </w:r>
+      <w:r>
+        <w:rPr>
+          <w:lang w:val="en-US"/>
+        </w:rPr>
+        <w:t xml:space="preserve"> - Modified files</w:t>
+      </w:r>
+      <w:r>
+        <w:rPr>
+          <w:lang w:val="en-US"/>
+        </w:rPr>
+        <w:br/>
+        <w:t>-</w:t>
+      </w:r>
+      <w:r>
+        <w:rPr>
+          <w:color w:val="FFC000" w:themeColor="accent4"/>
+          <w:lang w:val="en-US"/>
+        </w:rPr>
+        <w:t>D</w:t>
+      </w:r>
+      <w:r>
+        <w:rPr>
+          <w:lang w:val="en-US"/>
+        </w:rPr>
+        <w:t xml:space="preserve"> - Deleted files</w:t>
+      </w:r>
+    </w:p>
+    <w:p>
+      <w:pPr>
+        <w:pStyle w:val="ListParagraph"/>
+        <w:numPr>
+          <w:ilvl w:val="0"/>
+          <w:numId w:val="11"/>
+        </w:numPr>
+        <w:rPr>
+          <w:lang w:val="en-US"/>
+        </w:rPr>
+      </w:pPr>
     </w:p>
     <w:sectPr>
       <w:pgSz w:w="11906" w:h="16838"/>
@@ -1767,6 +2032,92 @@
     </w:lvl>
   </w:abstractNum>
   <w:abstractNum w:abstractNumId="8" w15:restartNumberingAfterBreak="0">
+    <w:nsid w:val="6D6D4B06"/>
+    <w:multiLevelType w:val="hybridMultilevel"/>
+    <w:tmpl w:val="CDBC1DEC"/>
+    <w:lvl w:ilvl="0" w:tplc="FFFFFFFF">
+      <w:start w:val="1"/>
+      <w:numFmt w:val="decimal"/>
+      <w:lvlText w:val="%1."/>
+      <w:lvlJc w:val="left"/>
+      <w:pPr>
+        <w:ind w:left="720" w:hanging="360"/>
+      </w:pPr>
+    </w:lvl>
+    <w:lvl w:ilvl="1" w:tplc="20000019" w:tentative="1">
+      <w:start w:val="1"/>
+      <w:numFmt w:val="lowerLetter"/>
+      <w:lvlText w:val="%2."/>
+      <w:lvlJc w:val="left"/>
+      <w:pPr>
+        <w:ind w:left="1440" w:hanging="360"/>
+      </w:pPr>
+    </w:lvl>
+    <w:lvl w:ilvl="2" w:tplc="2000001B" w:tentative="1">
+      <w:start w:val="1"/>
+      <w:numFmt w:val="lowerRoman"/>
+      <w:lvlText w:val="%3."/>
+      <w:lvlJc w:val="right"/>
+      <w:pPr>
+        <w:ind w:left="2160" w:hanging="180"/>
+      </w:pPr>
+    </w:lvl>
+    <w:lvl w:ilvl="3" w:tplc="2000000F" w:tentative="1">
+      <w:start w:val="1"/>
+      <w:numFmt w:val="decimal"/>
+      <w:lvlText w:val="%4."/>
+      <w:lvlJc w:val="left"/>
+      <w:pPr>
+        <w:ind w:left="2880" w:hanging="360"/>
+      </w:pPr>
+    </w:lvl>
+    <w:lvl w:ilvl="4" w:tplc="20000019" w:tentative="1">
+      <w:start w:val="1"/>
+      <w:numFmt w:val="lowerLetter"/>
+      <w:lvlText w:val="%5."/>
+      <w:lvlJc w:val="left"/>
+      <w:pPr>
+        <w:ind w:left="3600" w:hanging="360"/>
+      </w:pPr>
+    </w:lvl>
+    <w:lvl w:ilvl="5" w:tplc="2000001B" w:tentative="1">
+      <w:start w:val="1"/>
+      <w:numFmt w:val="lowerRoman"/>
+      <w:lvlText w:val="%6."/>
+      <w:lvlJc w:val="right"/>
+      <w:pPr>
+        <w:ind w:left="4320" w:hanging="180"/>
+      </w:pPr>
+    </w:lvl>
+    <w:lvl w:ilvl="6" w:tplc="2000000F" w:tentative="1">
+      <w:start w:val="1"/>
+      <w:numFmt w:val="decimal"/>
+      <w:lvlText w:val="%7."/>
+      <w:lvlJc w:val="left"/>
+      <w:pPr>
+        <w:ind w:left="5040" w:hanging="360"/>
+      </w:pPr>
+    </w:lvl>
+    <w:lvl w:ilvl="7" w:tplc="20000019" w:tentative="1">
+      <w:start w:val="1"/>
+      <w:numFmt w:val="lowerLetter"/>
+      <w:lvlText w:val="%8."/>
+      <w:lvlJc w:val="left"/>
+      <w:pPr>
+        <w:ind w:left="5760" w:hanging="360"/>
+      </w:pPr>
+    </w:lvl>
+    <w:lvl w:ilvl="8" w:tplc="2000001B" w:tentative="1">
+      <w:start w:val="1"/>
+      <w:numFmt w:val="lowerRoman"/>
+      <w:lvlText w:val="%9."/>
+      <w:lvlJc w:val="right"/>
+      <w:pPr>
+        <w:ind w:left="6480" w:hanging="180"/>
+      </w:pPr>
+    </w:lvl>
+  </w:abstractNum>
+  <w:abstractNum w:abstractNumId="9" w15:restartNumberingAfterBreak="0">
     <w:nsid w:val="6EE225E4"/>
     <w:multiLevelType w:val="hybridMultilevel"/>
     <w:tmpl w:val="8EB2BBDA"/>
@@ -1852,7 +2203,7 @@
       </w:pPr>
     </w:lvl>
   </w:abstractNum>
-  <w:abstractNum w:abstractNumId="9" w15:restartNumberingAfterBreak="0">
+  <w:abstractNum w:abstractNumId="10" w15:restartNumberingAfterBreak="0">
     <w:nsid w:val="767C371E"/>
     <w:multiLevelType w:val="hybridMultilevel"/>
     <w:tmpl w:val="5E3A4768"/>
@@ -1957,16 +2308,19 @@
     <w:abstractNumId w:val="0"/>
   </w:num>
   <w:num w:numId="7" w16cid:durableId="732847563">
-    <w:abstractNumId w:val="8"/>
+    <w:abstractNumId w:val="9"/>
   </w:num>
   <w:num w:numId="8" w16cid:durableId="295573701">
-    <w:abstractNumId w:val="9"/>
+    <w:abstractNumId w:val="10"/>
   </w:num>
   <w:num w:numId="9" w16cid:durableId="1581869411">
     <w:abstractNumId w:val="6"/>
   </w:num>
   <w:num w:numId="10" w16cid:durableId="1830751236">
     <w:abstractNumId w:val="4"/>
+  </w:num>
+  <w:num w:numId="11" w16cid:durableId="287516406">
+    <w:abstractNumId w:val="8"/>
   </w:num>
 </w:numbering>
 </file>

</xml_diff>

<commit_message>
Added image to Hello World
</commit_message>
<xml_diff>
--- a/Git.docx
+++ b/Git.docx
@@ -766,7 +766,6 @@
           <w:lang w:val="en-US"/>
         </w:rPr>
       </w:pPr>
-      <w:proofErr w:type="spellStart"/>
       <w:r>
         <w:rPr>
           <w:b/>
@@ -776,7 +775,6 @@
         </w:rPr>
         <w:t>mkdir</w:t>
       </w:r>
-      <w:proofErr w:type="spellEnd"/>
       <w:r>
         <w:rPr>
           <w:lang w:val="en-US"/>
@@ -1563,6 +1561,183 @@
           <w:lang w:val="en-US"/>
         </w:rPr>
         <w:t>If you find yourself stuck in the list view, SHIFT + G to jump the end of the list, then q to exit the view.</w:t>
+      </w:r>
+    </w:p>
+    <w:p>
+      <w:pPr>
+        <w:pStyle w:val="Heading1"/>
+        <w:jc w:val="center"/>
+        <w:rPr>
+          <w:b/>
+          <w:bCs/>
+          <w:color w:val="FF0000"/>
+          <w:u w:val="single"/>
+          <w:lang w:val="en-US"/>
+        </w:rPr>
+      </w:pPr>
+      <w:r>
+        <w:rPr>
+          <w:b/>
+          <w:bCs/>
+          <w:color w:val="FF0000"/>
+          <w:u w:val="single"/>
+          <w:lang w:val="en-US"/>
+        </w:rPr>
+        <w:lastRenderedPageBreak/>
+        <w:t>BRANCH</w:t>
+      </w:r>
+    </w:p>
+    <w:p>
+      <w:pPr>
+        <w:pStyle w:val="ListParagraph"/>
+        <w:numPr>
+          <w:ilvl w:val="0"/>
+          <w:numId w:val="13"/>
+        </w:numPr>
+        <w:rPr>
+          <w:lang w:val="en-US"/>
+        </w:rPr>
+      </w:pPr>
+      <w:r>
+        <w:rPr>
+          <w:lang w:val="en-US"/>
+        </w:rPr>
+        <w:t>A</w:t>
+      </w:r>
+      <w:r>
+        <w:rPr>
+          <w:lang w:val="en-US"/>
+        </w:rPr>
+        <w:t xml:space="preserve"> </w:t>
+      </w:r>
+      <w:r>
+        <w:rPr>
+          <w:b/>
+          <w:bCs/>
+          <w:color w:val="ED7D31" w:themeColor="accent2"/>
+          <w:lang w:val="en-US"/>
+        </w:rPr>
+        <w:t>branch</w:t>
+      </w:r>
+      <w:r>
+        <w:rPr>
+          <w:lang w:val="en-US"/>
+        </w:rPr>
+        <w:t xml:space="preserve"> is a new/separate version of the main repository.</w:t>
+      </w:r>
+    </w:p>
+    <w:p>
+      <w:pPr>
+        <w:pStyle w:val="ListParagraph"/>
+        <w:numPr>
+          <w:ilvl w:val="0"/>
+          <w:numId w:val="13"/>
+        </w:numPr>
+        <w:rPr>
+          <w:lang w:val="en-US"/>
+        </w:rPr>
+      </w:pPr>
+      <w:r>
+        <w:rPr>
+          <w:lang w:val="en-US"/>
+        </w:rPr>
+        <w:t>Branches allow you to work on different parts of a project without impacting the main branch.</w:t>
+      </w:r>
+    </w:p>
+    <w:p>
+      <w:pPr>
+        <w:pStyle w:val="ListParagraph"/>
+        <w:numPr>
+          <w:ilvl w:val="0"/>
+          <w:numId w:val="13"/>
+        </w:numPr>
+        <w:rPr>
+          <w:lang w:val="en-US"/>
+        </w:rPr>
+      </w:pPr>
+      <w:r>
+        <w:rPr>
+          <w:lang w:val="en-US"/>
+        </w:rPr>
+        <w:t>When the work is complete, a branch can be merged with the main project.</w:t>
+      </w:r>
+    </w:p>
+    <w:p>
+      <w:pPr>
+        <w:pStyle w:val="ListParagraph"/>
+        <w:numPr>
+          <w:ilvl w:val="0"/>
+          <w:numId w:val="13"/>
+        </w:numPr>
+        <w:rPr>
+          <w:lang w:val="en-US"/>
+        </w:rPr>
+      </w:pPr>
+      <w:r>
+        <w:rPr>
+          <w:lang w:val="en-US"/>
+        </w:rPr>
+        <w:t>You can even switch between branches and work on different projects without them interfering with each other.</w:t>
+      </w:r>
+    </w:p>
+    <w:p>
+      <w:pPr>
+        <w:pStyle w:val="ListParagraph"/>
+        <w:numPr>
+          <w:ilvl w:val="0"/>
+          <w:numId w:val="13"/>
+        </w:numPr>
+        <w:rPr>
+          <w:lang w:val="en-US"/>
+        </w:rPr>
+      </w:pPr>
+      <w:r>
+        <w:rPr>
+          <w:lang w:val="en-US"/>
+        </w:rPr>
+        <w:t>Branching in Git is very lightweight and fast!</w:t>
+      </w:r>
+    </w:p>
+    <w:p>
+      <w:pPr>
+        <w:pStyle w:val="ListParagraph"/>
+        <w:numPr>
+          <w:ilvl w:val="0"/>
+          <w:numId w:val="13"/>
+        </w:numPr>
+        <w:rPr>
+          <w:lang w:val="en-US"/>
+        </w:rPr>
+      </w:pPr>
+      <w:r>
+        <w:rPr>
+          <w:b/>
+          <w:bCs/>
+          <w:color w:val="ED7D31" w:themeColor="accent2"/>
+          <w:lang w:val="en-US"/>
+        </w:rPr>
+        <w:t>C</w:t>
+      </w:r>
+      <w:r>
+        <w:rPr>
+          <w:b/>
+          <w:bCs/>
+          <w:color w:val="ED7D31" w:themeColor="accent2"/>
+          <w:lang w:val="en-US"/>
+        </w:rPr>
+        <w:t>heckout</w:t>
+      </w:r>
+      <w:r>
+        <w:rPr>
+          <w:lang w:val="en-US"/>
+        </w:rPr>
+        <w:t xml:space="preserve"> is the command used to check out a branch. Moving us from the current branch, to the one specified at the end of the command</w:t>
+      </w:r>
+      <w:r>
+        <w:rPr>
+          <w:lang w:val="en-US"/>
+        </w:rPr>
+        <w:t>.</w:t>
       </w:r>
     </w:p>
     <w:p>
@@ -2360,6 +2535,92 @@
     </w:lvl>
   </w:abstractNum>
   <w:abstractNum w:abstractNumId="9" w15:restartNumberingAfterBreak="0">
+    <w:nsid w:val="5A2E54F4"/>
+    <w:multiLevelType w:val="hybridMultilevel"/>
+    <w:tmpl w:val="9ABC8718"/>
+    <w:lvl w:ilvl="0" w:tplc="FFFFFFFF">
+      <w:start w:val="1"/>
+      <w:numFmt w:val="decimal"/>
+      <w:lvlText w:val="%1."/>
+      <w:lvlJc w:val="left"/>
+      <w:pPr>
+        <w:ind w:left="720" w:hanging="360"/>
+      </w:pPr>
+    </w:lvl>
+    <w:lvl w:ilvl="1" w:tplc="20000019" w:tentative="1">
+      <w:start w:val="1"/>
+      <w:numFmt w:val="lowerLetter"/>
+      <w:lvlText w:val="%2."/>
+      <w:lvlJc w:val="left"/>
+      <w:pPr>
+        <w:ind w:left="1440" w:hanging="360"/>
+      </w:pPr>
+    </w:lvl>
+    <w:lvl w:ilvl="2" w:tplc="2000001B" w:tentative="1">
+      <w:start w:val="1"/>
+      <w:numFmt w:val="lowerRoman"/>
+      <w:lvlText w:val="%3."/>
+      <w:lvlJc w:val="right"/>
+      <w:pPr>
+        <w:ind w:left="2160" w:hanging="180"/>
+      </w:pPr>
+    </w:lvl>
+    <w:lvl w:ilvl="3" w:tplc="2000000F" w:tentative="1">
+      <w:start w:val="1"/>
+      <w:numFmt w:val="decimal"/>
+      <w:lvlText w:val="%4."/>
+      <w:lvlJc w:val="left"/>
+      <w:pPr>
+        <w:ind w:left="2880" w:hanging="360"/>
+      </w:pPr>
+    </w:lvl>
+    <w:lvl w:ilvl="4" w:tplc="20000019" w:tentative="1">
+      <w:start w:val="1"/>
+      <w:numFmt w:val="lowerLetter"/>
+      <w:lvlText w:val="%5."/>
+      <w:lvlJc w:val="left"/>
+      <w:pPr>
+        <w:ind w:left="3600" w:hanging="360"/>
+      </w:pPr>
+    </w:lvl>
+    <w:lvl w:ilvl="5" w:tplc="2000001B" w:tentative="1">
+      <w:start w:val="1"/>
+      <w:numFmt w:val="lowerRoman"/>
+      <w:lvlText w:val="%6."/>
+      <w:lvlJc w:val="right"/>
+      <w:pPr>
+        <w:ind w:left="4320" w:hanging="180"/>
+      </w:pPr>
+    </w:lvl>
+    <w:lvl w:ilvl="6" w:tplc="2000000F" w:tentative="1">
+      <w:start w:val="1"/>
+      <w:numFmt w:val="decimal"/>
+      <w:lvlText w:val="%7."/>
+      <w:lvlJc w:val="left"/>
+      <w:pPr>
+        <w:ind w:left="5040" w:hanging="360"/>
+      </w:pPr>
+    </w:lvl>
+    <w:lvl w:ilvl="7" w:tplc="20000019" w:tentative="1">
+      <w:start w:val="1"/>
+      <w:numFmt w:val="lowerLetter"/>
+      <w:lvlText w:val="%8."/>
+      <w:lvlJc w:val="left"/>
+      <w:pPr>
+        <w:ind w:left="5760" w:hanging="360"/>
+      </w:pPr>
+    </w:lvl>
+    <w:lvl w:ilvl="8" w:tplc="2000001B" w:tentative="1">
+      <w:start w:val="1"/>
+      <w:numFmt w:val="lowerRoman"/>
+      <w:lvlText w:val="%9."/>
+      <w:lvlJc w:val="right"/>
+      <w:pPr>
+        <w:ind w:left="6480" w:hanging="180"/>
+      </w:pPr>
+    </w:lvl>
+  </w:abstractNum>
+  <w:abstractNum w:abstractNumId="10" w15:restartNumberingAfterBreak="0">
     <w:nsid w:val="6D6D4B06"/>
     <w:multiLevelType w:val="hybridMultilevel"/>
     <w:tmpl w:val="CDBC1DEC"/>
@@ -2445,7 +2706,7 @@
       </w:pPr>
     </w:lvl>
   </w:abstractNum>
-  <w:abstractNum w:abstractNumId="10" w15:restartNumberingAfterBreak="0">
+  <w:abstractNum w:abstractNumId="11" w15:restartNumberingAfterBreak="0">
     <w:nsid w:val="6EE225E4"/>
     <w:multiLevelType w:val="hybridMultilevel"/>
     <w:tmpl w:val="8EB2BBDA"/>
@@ -2531,7 +2792,7 @@
       </w:pPr>
     </w:lvl>
   </w:abstractNum>
-  <w:abstractNum w:abstractNumId="11" w15:restartNumberingAfterBreak="0">
+  <w:abstractNum w:abstractNumId="12" w15:restartNumberingAfterBreak="0">
     <w:nsid w:val="767C371E"/>
     <w:multiLevelType w:val="hybridMultilevel"/>
     <w:tmpl w:val="5E3A4768"/>
@@ -2636,10 +2897,10 @@
     <w:abstractNumId w:val="0"/>
   </w:num>
   <w:num w:numId="7" w16cid:durableId="732847563">
-    <w:abstractNumId w:val="10"/>
+    <w:abstractNumId w:val="11"/>
   </w:num>
   <w:num w:numId="8" w16cid:durableId="295573701">
-    <w:abstractNumId w:val="11"/>
+    <w:abstractNumId w:val="12"/>
   </w:num>
   <w:num w:numId="9" w16cid:durableId="1581869411">
     <w:abstractNumId w:val="7"/>
@@ -2648,10 +2909,13 @@
     <w:abstractNumId w:val="5"/>
   </w:num>
   <w:num w:numId="11" w16cid:durableId="287516406">
-    <w:abstractNumId w:val="9"/>
+    <w:abstractNumId w:val="10"/>
   </w:num>
   <w:num w:numId="12" w16cid:durableId="2099909772">
     <w:abstractNumId w:val="1"/>
+  </w:num>
+  <w:num w:numId="13" w16cid:durableId="2060664464">
+    <w:abstractNumId w:val="9"/>
   </w:num>
 </w:numbering>
 </file>

</xml_diff>

<commit_message>
updated index.html with emergncy fix
</commit_message>
<xml_diff>
--- a/Git.docx
+++ b/Git.docx
@@ -1564,6 +1564,232 @@
         </w:rPr>
         <w:t>If you find yourself stuck in the list view, SHIFT + G to jump the end of the list, then q to exit the view.</w:t>
       </w:r>
+    </w:p>
+    <w:p>
+      <w:pPr>
+        <w:pStyle w:val="Heading1"/>
+        <w:jc w:val="center"/>
+        <w:rPr>
+          <w:b/>
+          <w:bCs/>
+          <w:color w:val="FF0000"/>
+          <w:u w:val="single"/>
+          <w:lang w:val="en-US"/>
+        </w:rPr>
+      </w:pPr>
+      <w:r>
+        <w:rPr>
+          <w:b/>
+          <w:bCs/>
+          <w:color w:val="FF0000"/>
+          <w:u w:val="single"/>
+          <w:lang w:val="en-US"/>
+        </w:rPr>
+        <w:lastRenderedPageBreak/>
+        <w:t>BRANCH</w:t>
+      </w:r>
+    </w:p>
+    <w:p>
+      <w:pPr>
+        <w:pStyle w:val="ListParagraph"/>
+        <w:numPr>
+          <w:ilvl w:val="0"/>
+          <w:numId w:val="13"/>
+        </w:numPr>
+        <w:rPr>
+          <w:lang w:val="en-US"/>
+        </w:rPr>
+      </w:pPr>
+      <w:r>
+        <w:rPr>
+          <w:lang w:val="en-US"/>
+        </w:rPr>
+        <w:t>A</w:t>
+      </w:r>
+      <w:r>
+        <w:rPr>
+          <w:lang w:val="en-US"/>
+        </w:rPr>
+        <w:t xml:space="preserve"> </w:t>
+      </w:r>
+      <w:r>
+        <w:rPr>
+          <w:b/>
+          <w:bCs/>
+          <w:color w:val="ED7D31" w:themeColor="accent2"/>
+          <w:lang w:val="en-US"/>
+        </w:rPr>
+        <w:t>branch</w:t>
+      </w:r>
+      <w:r>
+        <w:rPr>
+          <w:lang w:val="en-US"/>
+        </w:rPr>
+        <w:t xml:space="preserve"> is a new/separate version of the main repository.</w:t>
+      </w:r>
+    </w:p>
+    <w:p>
+      <w:pPr>
+        <w:pStyle w:val="ListParagraph"/>
+        <w:numPr>
+          <w:ilvl w:val="0"/>
+          <w:numId w:val="13"/>
+        </w:numPr>
+        <w:rPr>
+          <w:lang w:val="en-US"/>
+        </w:rPr>
+      </w:pPr>
+      <w:r>
+        <w:rPr>
+          <w:lang w:val="en-US"/>
+        </w:rPr>
+        <w:t>Branches allow you to work on different parts of a project without impacting the main branch.</w:t>
+      </w:r>
+    </w:p>
+    <w:p>
+      <w:pPr>
+        <w:pStyle w:val="ListParagraph"/>
+        <w:numPr>
+          <w:ilvl w:val="0"/>
+          <w:numId w:val="13"/>
+        </w:numPr>
+        <w:rPr>
+          <w:lang w:val="en-US"/>
+        </w:rPr>
+      </w:pPr>
+      <w:r>
+        <w:rPr>
+          <w:lang w:val="en-US"/>
+        </w:rPr>
+        <w:t>When the work is complete, a branch can be merged with the main project.</w:t>
+      </w:r>
+    </w:p>
+    <w:p>
+      <w:pPr>
+        <w:pStyle w:val="ListParagraph"/>
+        <w:numPr>
+          <w:ilvl w:val="0"/>
+          <w:numId w:val="13"/>
+        </w:numPr>
+        <w:rPr>
+          <w:lang w:val="en-US"/>
+        </w:rPr>
+      </w:pPr>
+      <w:r>
+        <w:rPr>
+          <w:lang w:val="en-US"/>
+        </w:rPr>
+        <w:t>You can even switch between branches and work on different projects without them interfering with each other.</w:t>
+      </w:r>
+    </w:p>
+    <w:p>
+      <w:pPr>
+        <w:pStyle w:val="ListParagraph"/>
+        <w:numPr>
+          <w:ilvl w:val="0"/>
+          <w:numId w:val="13"/>
+        </w:numPr>
+        <w:rPr>
+          <w:lang w:val="en-US"/>
+        </w:rPr>
+      </w:pPr>
+      <w:r>
+        <w:rPr>
+          <w:lang w:val="en-US"/>
+        </w:rPr>
+        <w:t>Branching in Git is very lightweight and fast!</w:t>
+      </w:r>
+    </w:p>
+    <w:p>
+      <w:pPr>
+        <w:pStyle w:val="ListParagraph"/>
+        <w:numPr>
+          <w:ilvl w:val="0"/>
+          <w:numId w:val="13"/>
+        </w:numPr>
+        <w:rPr>
+          <w:lang w:val="en-US"/>
+        </w:rPr>
+      </w:pPr>
+      <w:r>
+        <w:rPr>
+          <w:b/>
+          <w:bCs/>
+          <w:color w:val="ED7D31" w:themeColor="accent2"/>
+          <w:lang w:val="en-US"/>
+        </w:rPr>
+        <w:t>C</w:t>
+      </w:r>
+      <w:r>
+        <w:rPr>
+          <w:b/>
+          <w:bCs/>
+          <w:color w:val="ED7D31" w:themeColor="accent2"/>
+          <w:lang w:val="en-US"/>
+        </w:rPr>
+        <w:t>heckout</w:t>
+      </w:r>
+      <w:r>
+        <w:rPr>
+          <w:lang w:val="en-US"/>
+        </w:rPr>
+        <w:t xml:space="preserve"> is the command used to check out a branch. Moving us from the current branch, to the one specified at the end of the command</w:t>
+      </w:r>
+      <w:r>
+        <w:rPr>
+          <w:lang w:val="en-US"/>
+        </w:rPr>
+        <w:t>.</w:t>
+      </w:r>
+    </w:p>
+    <w:p>
+      <w:pPr>
+        <w:pStyle w:val="ListParagraph"/>
+        <w:numPr>
+          <w:ilvl w:val="0"/>
+          <w:numId w:val="13"/>
+        </w:numPr>
+        <w:rPr>
+          <w:lang w:val="en-US"/>
+        </w:rPr>
+      </w:pPr>
+      <w:r>
+        <w:rPr>
+          <w:lang w:val="en-US"/>
+        </w:rPr>
+        <w:t xml:space="preserve">Using the </w:t>
+      </w:r>
+      <w:r>
+        <w:rPr>
+          <w:color w:val="FFC000" w:themeColor="accent4"/>
+          <w:lang w:val="en-US"/>
+        </w:rPr>
+        <w:t>-b</w:t>
+      </w:r>
+      <w:r>
+        <w:rPr>
+          <w:lang w:val="en-US"/>
+        </w:rPr>
+        <w:t xml:space="preserve"> option on checkout will create a new branch, and move to it, if it does not exist</w:t>
+      </w:r>
+      <w:r>
+        <w:rPr>
+          <w:lang w:val="en-US"/>
+        </w:rPr>
+        <w:t>.</w:t>
+      </w:r>
+    </w:p>
+    <w:p>
+      <w:pPr>
+        <w:pStyle w:val="ListParagraph"/>
+        <w:numPr>
+          <w:ilvl w:val="0"/>
+          <w:numId w:val="13"/>
+        </w:numPr>
+        <w:rPr>
+          <w:lang w:val="en-US"/>
+        </w:rPr>
+      </w:pPr>
     </w:p>
     <w:p>
       <w:pPr>
@@ -2360,6 +2586,92 @@
     </w:lvl>
   </w:abstractNum>
   <w:abstractNum w:abstractNumId="9" w15:restartNumberingAfterBreak="0">
+    <w:nsid w:val="5A2E54F4"/>
+    <w:multiLevelType w:val="hybridMultilevel"/>
+    <w:tmpl w:val="9ABC8718"/>
+    <w:lvl w:ilvl="0" w:tplc="FFFFFFFF">
+      <w:start w:val="1"/>
+      <w:numFmt w:val="decimal"/>
+      <w:lvlText w:val="%1."/>
+      <w:lvlJc w:val="left"/>
+      <w:pPr>
+        <w:ind w:left="720" w:hanging="360"/>
+      </w:pPr>
+    </w:lvl>
+    <w:lvl w:ilvl="1" w:tplc="20000019" w:tentative="1">
+      <w:start w:val="1"/>
+      <w:numFmt w:val="lowerLetter"/>
+      <w:lvlText w:val="%2."/>
+      <w:lvlJc w:val="left"/>
+      <w:pPr>
+        <w:ind w:left="1440" w:hanging="360"/>
+      </w:pPr>
+    </w:lvl>
+    <w:lvl w:ilvl="2" w:tplc="2000001B" w:tentative="1">
+      <w:start w:val="1"/>
+      <w:numFmt w:val="lowerRoman"/>
+      <w:lvlText w:val="%3."/>
+      <w:lvlJc w:val="right"/>
+      <w:pPr>
+        <w:ind w:left="2160" w:hanging="180"/>
+      </w:pPr>
+    </w:lvl>
+    <w:lvl w:ilvl="3" w:tplc="2000000F" w:tentative="1">
+      <w:start w:val="1"/>
+      <w:numFmt w:val="decimal"/>
+      <w:lvlText w:val="%4."/>
+      <w:lvlJc w:val="left"/>
+      <w:pPr>
+        <w:ind w:left="2880" w:hanging="360"/>
+      </w:pPr>
+    </w:lvl>
+    <w:lvl w:ilvl="4" w:tplc="20000019" w:tentative="1">
+      <w:start w:val="1"/>
+      <w:numFmt w:val="lowerLetter"/>
+      <w:lvlText w:val="%5."/>
+      <w:lvlJc w:val="left"/>
+      <w:pPr>
+        <w:ind w:left="3600" w:hanging="360"/>
+      </w:pPr>
+    </w:lvl>
+    <w:lvl w:ilvl="5" w:tplc="2000001B" w:tentative="1">
+      <w:start w:val="1"/>
+      <w:numFmt w:val="lowerRoman"/>
+      <w:lvlText w:val="%6."/>
+      <w:lvlJc w:val="right"/>
+      <w:pPr>
+        <w:ind w:left="4320" w:hanging="180"/>
+      </w:pPr>
+    </w:lvl>
+    <w:lvl w:ilvl="6" w:tplc="2000000F" w:tentative="1">
+      <w:start w:val="1"/>
+      <w:numFmt w:val="decimal"/>
+      <w:lvlText w:val="%7."/>
+      <w:lvlJc w:val="left"/>
+      <w:pPr>
+        <w:ind w:left="5040" w:hanging="360"/>
+      </w:pPr>
+    </w:lvl>
+    <w:lvl w:ilvl="7" w:tplc="20000019" w:tentative="1">
+      <w:start w:val="1"/>
+      <w:numFmt w:val="lowerLetter"/>
+      <w:lvlText w:val="%8."/>
+      <w:lvlJc w:val="left"/>
+      <w:pPr>
+        <w:ind w:left="5760" w:hanging="360"/>
+      </w:pPr>
+    </w:lvl>
+    <w:lvl w:ilvl="8" w:tplc="2000001B" w:tentative="1">
+      <w:start w:val="1"/>
+      <w:numFmt w:val="lowerRoman"/>
+      <w:lvlText w:val="%9."/>
+      <w:lvlJc w:val="right"/>
+      <w:pPr>
+        <w:ind w:left="6480" w:hanging="180"/>
+      </w:pPr>
+    </w:lvl>
+  </w:abstractNum>
+  <w:abstractNum w:abstractNumId="10" w15:restartNumberingAfterBreak="0">
     <w:nsid w:val="6D6D4B06"/>
     <w:multiLevelType w:val="hybridMultilevel"/>
     <w:tmpl w:val="CDBC1DEC"/>
@@ -2445,7 +2757,7 @@
       </w:pPr>
     </w:lvl>
   </w:abstractNum>
-  <w:abstractNum w:abstractNumId="10" w15:restartNumberingAfterBreak="0">
+  <w:abstractNum w:abstractNumId="11" w15:restartNumberingAfterBreak="0">
     <w:nsid w:val="6EE225E4"/>
     <w:multiLevelType w:val="hybridMultilevel"/>
     <w:tmpl w:val="8EB2BBDA"/>
@@ -2531,7 +2843,7 @@
       </w:pPr>
     </w:lvl>
   </w:abstractNum>
-  <w:abstractNum w:abstractNumId="11" w15:restartNumberingAfterBreak="0">
+  <w:abstractNum w:abstractNumId="12" w15:restartNumberingAfterBreak="0">
     <w:nsid w:val="767C371E"/>
     <w:multiLevelType w:val="hybridMultilevel"/>
     <w:tmpl w:val="5E3A4768"/>
@@ -2636,10 +2948,10 @@
     <w:abstractNumId w:val="0"/>
   </w:num>
   <w:num w:numId="7" w16cid:durableId="732847563">
-    <w:abstractNumId w:val="10"/>
+    <w:abstractNumId w:val="11"/>
   </w:num>
   <w:num w:numId="8" w16cid:durableId="295573701">
-    <w:abstractNumId w:val="11"/>
+    <w:abstractNumId w:val="12"/>
   </w:num>
   <w:num w:numId="9" w16cid:durableId="1581869411">
     <w:abstractNumId w:val="7"/>
@@ -2648,10 +2960,13 @@
     <w:abstractNumId w:val="5"/>
   </w:num>
   <w:num w:numId="11" w16cid:durableId="287516406">
-    <w:abstractNumId w:val="9"/>
+    <w:abstractNumId w:val="10"/>
   </w:num>
   <w:num w:numId="12" w16cid:durableId="2099909772">
     <w:abstractNumId w:val="1"/>
+  </w:num>
+  <w:num w:numId="13" w16cid:durableId="2060664464">
+    <w:abstractNumId w:val="9"/>
   </w:num>
 </w:numbering>
 </file>

</xml_diff>